<commit_message>
Update to new title format
</commit_message>
<xml_diff>
--- a/main.docx
+++ b/main.docx
@@ -4,86 +4,198 @@
   <w:body>
     <w:p>
       <w:pPr>
-        <w:pStyle w:val="Title"/>
-        <w:spacing w:before="480" w:after="240" w:line="360" w:lineRule="auto"/>
-        <w:jc w:val="center"/>
+        <w:pStyle w:val="Heading1"/>
+        <w:spacing w:before="480" w:line="360" w:lineRule="auto"/>
         <w:rPr>
           <w:rFonts w:ascii="Calibri" w:eastAsia="Calibri" w:hAnsi="Calibri" w:cs="Calibri"/>
-          <w:b/>
-          <w:bCs/>
-          <w:color w:val="345A8A"/>
-          <w:sz w:val="36"/>
-          <w:szCs w:val="36"/>
+          <w:i/>
+          <w:iCs/>
+          <w:color w:val="4F81BD"/>
         </w:rPr>
       </w:pPr>
       <w:r>
         <w:rPr>
           <w:rFonts w:ascii="Calibri" w:eastAsia="Calibri" w:hAnsi="Calibri" w:cs="Calibri"/>
-          <w:b/>
-          <w:bCs/>
-          <w:color w:val="345A8A"/>
-          <w:sz w:val="36"/>
-          <w:szCs w:val="36"/>
-        </w:rPr>
-        <w:t>Title: The title goes here</w:t>
-      </w:r>
-    </w:p>
-    <w:p>
-      <w:pPr>
-        <w:pStyle w:val="Author"/>
-        <w:spacing w:line="360" w:lineRule="auto"/>
-        <w:rPr>
-          <w:rFonts w:ascii="Cambria" w:eastAsia="Cambria" w:hAnsi="Cambria" w:cs="Cambria"/>
-          <w:color w:val="000000" w:themeColor="text1"/>
-        </w:rPr>
-      </w:pPr>
-      <w:r>
-        <w:rPr>
-          <w:rFonts w:ascii="Cambria" w:eastAsia="Cambria" w:hAnsi="Cambria" w:cs="Cambria"/>
-          <w:color w:val="000000" w:themeColor="text1"/>
-          <w:lang w:val="en-CA"/>
-        </w:rPr>
-        <w:t xml:space="preserve">Myself, and authors </w:t>
-      </w:r>
-    </w:p>
-    <w:p>
-      <w:pPr>
-        <w:spacing w:after="120" w:line="360" w:lineRule="auto"/>
-        <w:jc w:val="center"/>
-        <w:rPr>
-          <w:rFonts w:ascii="Cambria" w:eastAsia="Cambria" w:hAnsi="Cambria" w:cs="Cambria"/>
-          <w:color w:val="000000" w:themeColor="text1"/>
-          <w:sz w:val="24"/>
-          <w:szCs w:val="24"/>
-        </w:rPr>
-      </w:pPr>
-      <w:r>
-        <w:rPr>
-          <w:rFonts w:ascii="Cambria" w:eastAsia="Cambria" w:hAnsi="Cambria" w:cs="Cambria"/>
-          <w:color w:val="000000" w:themeColor="text1"/>
-          <w:sz w:val="24"/>
-          <w:szCs w:val="24"/>
-          <w:lang w:val="en-CA"/>
-        </w:rPr>
-        <w:t xml:space="preserve">Target 3500 words </w:t>
-      </w:r>
-    </w:p>
-    <w:p>
-      <w:pPr>
-        <w:pStyle w:val="Abstract"/>
-        <w:spacing w:line="360" w:lineRule="auto"/>
-        <w:rPr>
-          <w:rFonts w:ascii="Cambria" w:eastAsia="Cambria" w:hAnsi="Cambria" w:cs="Cambria"/>
-          <w:color w:val="000000" w:themeColor="text1"/>
-        </w:rPr>
-      </w:pPr>
-      <w:r>
-        <w:rPr>
-          <w:rFonts w:ascii="Cambria" w:eastAsia="Cambria" w:hAnsi="Cambria" w:cs="Cambria"/>
-          <w:color w:val="000000" w:themeColor="text1"/>
-          <w:lang w:val="en-CA"/>
-        </w:rPr>
-        <w:t>The abstract.</w:t>
+          <w:i/>
+          <w:iCs/>
+          <w:color w:val="4F81BD"/>
+        </w:rPr>
+        <w:t>Title</w:t>
+      </w:r>
+    </w:p>
+    <w:p>
+      <w:pPr>
+        <w:rPr>
+          <w:sz w:val="24"/>
+          <w:szCs w:val="24"/>
+        </w:rPr>
+      </w:pPr>
+      <w:r>
+        <w:rPr>
+          <w:sz w:val="24"/>
+          <w:szCs w:val="24"/>
+        </w:rPr>
+        <w:t xml:space="preserve">This will be in the first file in </w:t>
+      </w:r>
+      <w:proofErr w:type="spellStart"/>
+      <w:proofErr w:type="gramStart"/>
+      <w:r>
+        <w:rPr>
+          <w:sz w:val="24"/>
+          <w:szCs w:val="24"/>
+        </w:rPr>
+        <w:t>paperaj</w:t>
+      </w:r>
+      <w:proofErr w:type="spellEnd"/>
+      <w:proofErr w:type="gramEnd"/>
+      <w:r>
+        <w:rPr>
+          <w:sz w:val="24"/>
+          <w:szCs w:val="24"/>
+        </w:rPr>
+        <w:t xml:space="preserve"> folder. Please note that the ‘Title’ above is italics. Italicized H1 headers split latex files.</w:t>
+      </w:r>
+    </w:p>
+    <w:p>
+      <w:pPr>
+        <w:rPr>
+          <w:sz w:val="24"/>
+          <w:szCs w:val="24"/>
+        </w:rPr>
+      </w:pPr>
+    </w:p>
+    <w:p>
+      <w:pPr>
+        <w:pStyle w:val="Heading1"/>
+        <w:spacing w:before="480" w:line="360" w:lineRule="auto"/>
+        <w:rPr>
+          <w:rFonts w:ascii="Calibri" w:eastAsia="Calibri" w:hAnsi="Calibri" w:cs="Calibri"/>
+          <w:i/>
+          <w:iCs/>
+          <w:color w:val="4F81BD"/>
+        </w:rPr>
+      </w:pPr>
+      <w:r>
+        <w:rPr>
+          <w:rFonts w:ascii="Calibri" w:eastAsia="Calibri" w:hAnsi="Calibri" w:cs="Calibri"/>
+          <w:i/>
+          <w:iCs/>
+          <w:color w:val="4F81BD"/>
+        </w:rPr>
+        <w:t>Authors</w:t>
+      </w:r>
+    </w:p>
+    <w:p>
+      <w:pPr>
+        <w:rPr>
+          <w:sz w:val="24"/>
+          <w:szCs w:val="24"/>
+        </w:rPr>
+      </w:pPr>
+      <w:r>
+        <w:rPr>
+          <w:sz w:val="24"/>
+          <w:szCs w:val="24"/>
+        </w:rPr>
+        <w:t xml:space="preserve">A few other authors and </w:t>
+      </w:r>
+      <w:proofErr w:type="gramStart"/>
+      <w:r>
+        <w:rPr>
+          <w:sz w:val="24"/>
+          <w:szCs w:val="24"/>
+        </w:rPr>
+        <w:t>I.</w:t>
+      </w:r>
+      <w:proofErr w:type="gramEnd"/>
+    </w:p>
+    <w:p>
+      <w:pPr>
+        <w:rPr>
+          <w:sz w:val="24"/>
+          <w:szCs w:val="24"/>
+        </w:rPr>
+      </w:pPr>
+    </w:p>
+    <w:p>
+      <w:pPr>
+        <w:pStyle w:val="Heading1"/>
+        <w:spacing w:before="480" w:line="360" w:lineRule="auto"/>
+        <w:rPr>
+          <w:rFonts w:ascii="Calibri" w:eastAsia="Calibri" w:hAnsi="Calibri" w:cs="Calibri"/>
+          <w:i/>
+          <w:iCs/>
+          <w:color w:val="4F81BD"/>
+        </w:rPr>
+      </w:pPr>
+      <w:r>
+        <w:rPr>
+          <w:rFonts w:ascii="Calibri" w:eastAsia="Calibri" w:hAnsi="Calibri" w:cs="Calibri"/>
+          <w:i/>
+          <w:iCs/>
+          <w:color w:val="4F81BD"/>
+        </w:rPr>
+        <w:t>Abstract</w:t>
+      </w:r>
+    </w:p>
+    <w:p>
+      <w:pPr>
+        <w:rPr>
+          <w:sz w:val="24"/>
+          <w:szCs w:val="24"/>
+        </w:rPr>
+      </w:pPr>
+      <w:r>
+        <w:rPr>
+          <w:sz w:val="24"/>
+          <w:szCs w:val="24"/>
+        </w:rPr>
+        <w:t xml:space="preserve">The abstract for this paper. These sections become separate latex files in the </w:t>
+      </w:r>
+      <w:proofErr w:type="spellStart"/>
+      <w:r>
+        <w:rPr>
+          <w:sz w:val="24"/>
+          <w:szCs w:val="24"/>
+        </w:rPr>
+        <w:t>paperaj</w:t>
+      </w:r>
+      <w:proofErr w:type="spellEnd"/>
+      <w:r>
+        <w:rPr>
+          <w:sz w:val="24"/>
+          <w:szCs w:val="24"/>
+        </w:rPr>
+        <w:t xml:space="preserve"> folder. Include them in the appropriate places in the main latex file.</w:t>
+      </w:r>
+    </w:p>
+    <w:p>
+      <w:pPr>
+        <w:rPr>
+          <w:sz w:val="24"/>
+          <w:szCs w:val="24"/>
+        </w:rPr>
+      </w:pPr>
+    </w:p>
+    <w:p>
+      <w:pPr>
+        <w:pStyle w:val="Heading1"/>
+        <w:spacing w:before="480" w:line="360" w:lineRule="auto"/>
+        <w:rPr>
+          <w:rFonts w:ascii="Calibri" w:eastAsia="Calibri" w:hAnsi="Calibri" w:cs="Calibri"/>
+          <w:i/>
+          <w:iCs/>
+          <w:color w:val="4F81BD"/>
+        </w:rPr>
+      </w:pPr>
+      <w:r>
+        <w:rPr>
+          <w:rFonts w:ascii="Calibri" w:eastAsia="Calibri" w:hAnsi="Calibri" w:cs="Calibri"/>
+          <w:i/>
+          <w:iCs/>
+          <w:color w:val="4F81BD"/>
+        </w:rPr>
+        <w:t>Content</w:t>
       </w:r>
     </w:p>
     <w:p>
@@ -102,31 +214,7 @@
           <w:rFonts w:ascii="Calibri" w:eastAsia="Calibri" w:hAnsi="Calibri" w:cs="Calibri"/>
           <w:b/>
           <w:bCs/>
-          <w:i/>
-          <w:iCs/>
           <w:color w:val="4F81BD"/>
-          <w:lang w:val="en-CA"/>
-        </w:rPr>
-        <w:t>___</w:t>
-      </w:r>
-    </w:p>
-    <w:p>
-      <w:pPr>
-        <w:pStyle w:val="Heading1"/>
-        <w:spacing w:before="480" w:line="360" w:lineRule="auto"/>
-        <w:rPr>
-          <w:rFonts w:ascii="Calibri" w:eastAsia="Calibri" w:hAnsi="Calibri" w:cs="Calibri"/>
-          <w:b/>
-          <w:bCs/>
-          <w:color w:val="4F81BD"/>
-        </w:rPr>
-      </w:pPr>
-      <w:r>
-        <w:rPr>
-          <w:rFonts w:ascii="Calibri" w:eastAsia="Calibri" w:hAnsi="Calibri" w:cs="Calibri"/>
-          <w:b/>
-          <w:bCs/>
-          <w:color w:val="4F81BD"/>
         </w:rPr>
         <w:t>Introduction</w:t>
       </w:r>
@@ -145,24 +233,12 @@
       <w:r>
         <w:rPr>
           <w:rFonts w:ascii="Cambria" w:eastAsia="Cambria" w:hAnsi="Cambria" w:cs="Cambria"/>
-          <w:b/>
-          <w:bCs/>
-          <w:color w:val="000000" w:themeColor="text1"/>
-          <w:sz w:val="24"/>
-          <w:szCs w:val="24"/>
-          <w:lang w:val="en-CA"/>
-        </w:rPr>
-        <w:t>Please note that the line above the Introduction is required to separate the content from the title page</w:t>
-      </w:r>
-      <w:r>
-        <w:rPr>
-          <w:rFonts w:ascii="Cambria" w:eastAsia="Cambria" w:hAnsi="Cambria" w:cs="Cambria"/>
-          <w:color w:val="000000" w:themeColor="text1"/>
-          <w:sz w:val="24"/>
-          <w:szCs w:val="24"/>
-          <w:lang w:val="en-CA"/>
-        </w:rPr>
-        <w:t xml:space="preserve">. You can cite an article like this </w:t>
+          <w:color w:val="000000" w:themeColor="text1"/>
+          <w:sz w:val="24"/>
+          <w:szCs w:val="24"/>
+          <w:lang w:val="en-CA"/>
+        </w:rPr>
+        <w:t xml:space="preserve">You can cite an article like this </w:t>
       </w:r>
       <w:r>
         <w:rPr>
@@ -427,6 +503,7 @@
               <w:pStyle w:val="BodyText"/>
             </w:pPr>
             <w:r>
+              <w:lastRenderedPageBreak/>
               <w:t>Moderate</w:t>
             </w:r>
           </w:p>
@@ -722,6 +799,29 @@
     </w:p>
     <w:p>
       <w:pPr>
+        <w:pStyle w:val="Heading1"/>
+        <w:spacing w:before="480" w:line="360" w:lineRule="auto"/>
+        <w:rPr>
+          <w:rFonts w:ascii="Calibri" w:eastAsia="Calibri" w:hAnsi="Calibri" w:cs="Calibri"/>
+          <w:i/>
+          <w:iCs/>
+          <w:color w:val="4F81BD"/>
+        </w:rPr>
+      </w:pPr>
+      <w:r>
+        <w:rPr>
+          <w:rFonts w:ascii="Calibri" w:eastAsia="Calibri" w:hAnsi="Calibri" w:cs="Calibri"/>
+          <w:i/>
+          <w:iCs/>
+          <w:color w:val="4F81BD"/>
+        </w:rPr>
+        <w:lastRenderedPageBreak/>
+        <w:t>Chapter 1</w:t>
+      </w:r>
+    </w:p>
+    <w:p/>
+    <w:p>
+      <w:pPr>
         <w:spacing w:before="180" w:after="180" w:line="360" w:lineRule="auto"/>
         <w:rPr>
           <w:rFonts w:ascii="Cambria" w:eastAsia="Cambria" w:hAnsi="Cambria" w:cs="Cambria"/>
@@ -730,18 +830,41 @@
           <w:szCs w:val="24"/>
         </w:rPr>
       </w:pPr>
-    </w:p>
-    <w:p>
-      <w:pPr>
-        <w:spacing w:before="180" w:after="180" w:line="360" w:lineRule="auto"/>
-        <w:rPr>
-          <w:rFonts w:ascii="Cambria" w:eastAsia="Cambria" w:hAnsi="Cambria" w:cs="Cambria"/>
-          <w:color w:val="000000" w:themeColor="text1"/>
-          <w:sz w:val="24"/>
-          <w:szCs w:val="24"/>
-        </w:rPr>
-      </w:pPr>
-    </w:p>
+      <w:r>
+        <w:rPr>
+          <w:rFonts w:ascii="Cambria" w:eastAsia="Cambria" w:hAnsi="Cambria" w:cs="Cambria"/>
+          <w:b/>
+          <w:bCs/>
+          <w:color w:val="000000" w:themeColor="text1"/>
+          <w:sz w:val="24"/>
+          <w:szCs w:val="24"/>
+        </w:rPr>
+        <w:t xml:space="preserve">Italicized H1 headings will split the generated latex into serially numbered </w:t>
+      </w:r>
+      <w:proofErr w:type="gramStart"/>
+      <w:r>
+        <w:rPr>
+          <w:rFonts w:ascii="Cambria" w:eastAsia="Cambria" w:hAnsi="Cambria" w:cs="Cambria"/>
+          <w:b/>
+          <w:bCs/>
+          <w:color w:val="000000" w:themeColor="text1"/>
+          <w:sz w:val="24"/>
+          <w:szCs w:val="24"/>
+        </w:rPr>
+        <w:t>file</w:t>
+      </w:r>
+      <w:r>
+        <w:rPr>
+          <w:rFonts w:ascii="Cambria" w:eastAsia="Cambria" w:hAnsi="Cambria" w:cs="Cambria"/>
+          <w:color w:val="000000" w:themeColor="text1"/>
+          <w:sz w:val="24"/>
+          <w:szCs w:val="24"/>
+        </w:rPr>
+        <w:t>s</w:t>
+      </w:r>
+      <w:proofErr w:type="gramEnd"/>
+    </w:p>
+    <w:p/>
     <w:p>
       <w:pPr>
         <w:pStyle w:val="Heading1"/>
@@ -759,9 +882,8 @@
           <w:b/>
           <w:bCs/>
           <w:color w:val="4F81BD"/>
-          <w:lang w:val="en-CA"/>
-        </w:rPr>
-        <w:t>More subheadings</w:t>
+        </w:rPr>
+        <w:t>Heading</w:t>
       </w:r>
     </w:p>
     <w:p>
@@ -780,6 +902,41 @@
           <w:color w:val="000000" w:themeColor="text1"/>
           <w:sz w:val="24"/>
           <w:szCs w:val="24"/>
+        </w:rPr>
+        <w:t>The above is an H1 heading.</w:t>
+      </w:r>
+    </w:p>
+    <w:p>
+      <w:pPr>
+        <w:pStyle w:val="Heading2"/>
+        <w:rPr>
+          <w:rFonts w:eastAsia="Cambria"/>
+        </w:rPr>
+      </w:pPr>
+      <w:r>
+        <w:rPr>
+          <w:rFonts w:eastAsia="Cambria"/>
+        </w:rPr>
+        <w:t>Subheading</w:t>
+      </w:r>
+    </w:p>
+    <w:p>
+      <w:pPr>
+        <w:spacing w:before="180" w:after="180" w:line="360" w:lineRule="auto"/>
+        <w:rPr>
+          <w:rFonts w:ascii="Cambria" w:eastAsia="Cambria" w:hAnsi="Cambria" w:cs="Cambria"/>
+          <w:color w:val="000000" w:themeColor="text1"/>
+          <w:sz w:val="24"/>
+          <w:szCs w:val="24"/>
+          <w:lang w:val="en-CA"/>
+        </w:rPr>
+      </w:pPr>
+      <w:r>
+        <w:rPr>
+          <w:rFonts w:ascii="Cambria" w:eastAsia="Cambria" w:hAnsi="Cambria" w:cs="Cambria"/>
+          <w:color w:val="000000" w:themeColor="text1"/>
+          <w:sz w:val="24"/>
+          <w:szCs w:val="24"/>
           <w:lang w:val="en-CA"/>
         </w:rPr>
         <w:t>More content.</w:t>
@@ -793,6 +950,67 @@
           <w:lang w:val="en-CA"/>
         </w:rPr>
         <w:t xml:space="preserve"> </w:t>
+      </w:r>
+    </w:p>
+    <w:p>
+      <w:pPr>
+        <w:spacing w:before="180" w:after="180" w:line="360" w:lineRule="auto"/>
+        <w:rPr>
+          <w:rFonts w:ascii="Cambria" w:eastAsia="Cambria" w:hAnsi="Cambria" w:cs="Cambria"/>
+          <w:color w:val="000000" w:themeColor="text1"/>
+          <w:sz w:val="24"/>
+          <w:szCs w:val="24"/>
+          <w:lang w:val="en-CA"/>
+        </w:rPr>
+      </w:pPr>
+    </w:p>
+    <w:p>
+      <w:pPr>
+        <w:pStyle w:val="Heading1"/>
+        <w:spacing w:before="480" w:line="360" w:lineRule="auto"/>
+        <w:rPr>
+          <w:rFonts w:ascii="Calibri" w:eastAsia="Calibri" w:hAnsi="Calibri" w:cs="Calibri"/>
+          <w:i/>
+          <w:iCs/>
+          <w:color w:val="4F81BD"/>
+        </w:rPr>
+      </w:pPr>
+      <w:r>
+        <w:rPr>
+          <w:rFonts w:ascii="Calibri" w:eastAsia="Calibri" w:hAnsi="Calibri" w:cs="Calibri"/>
+          <w:i/>
+          <w:iCs/>
+          <w:color w:val="4F81BD"/>
+        </w:rPr>
+        <w:t>Chapter 2</w:t>
+      </w:r>
+    </w:p>
+    <w:p>
+      <w:pPr>
+        <w:rPr>
+          <w:lang w:val="en-CA"/>
+        </w:rPr>
+      </w:pPr>
+    </w:p>
+    <w:p>
+      <w:pPr>
+        <w:rPr>
+          <w:rFonts w:ascii="Cambria" w:eastAsia="Cambria" w:hAnsi="Cambria" w:cs="Cambria"/>
+          <w:color w:val="000000" w:themeColor="text1"/>
+          <w:sz w:val="24"/>
+          <w:szCs w:val="24"/>
+          <w:lang w:val="en-CA"/>
+        </w:rPr>
+      </w:pPr>
+      <w:r>
+        <w:rPr>
+          <w:rFonts w:ascii="Cambria" w:eastAsia="Cambria" w:hAnsi="Cambria" w:cs="Cambria"/>
+          <w:color w:val="000000" w:themeColor="text1"/>
+          <w:sz w:val="24"/>
+          <w:szCs w:val="24"/>
+          <w:lang w:val="en-CA"/>
+        </w:rPr>
+        <w:t>This will go into a different latex file.</w:t>
       </w:r>
     </w:p>
     <w:p>
@@ -814,7 +1032,6 @@
           <w:color w:val="4F81BD"/>
           <w:lang w:val="en-CA"/>
         </w:rPr>
-        <w:lastRenderedPageBreak/>
         <w:t>Acknowledgements</w:t>
       </w:r>
     </w:p>
@@ -877,16 +1094,12 @@
         <w:spacing w:before="480" w:line="360" w:lineRule="auto"/>
         <w:rPr>
           <w:rFonts w:ascii="Calibri" w:eastAsia="Calibri" w:hAnsi="Calibri" w:cs="Calibri"/>
-          <w:b/>
-          <w:bCs/>
           <w:color w:val="4F81BD"/>
         </w:rPr>
       </w:pPr>
       <w:r>
         <w:rPr>
           <w:rFonts w:ascii="Calibri" w:eastAsia="Calibri" w:hAnsi="Calibri" w:cs="Calibri"/>
-          <w:b/>
-          <w:bCs/>
           <w:i/>
           <w:iCs/>
           <w:color w:val="4F81BD"/>
@@ -1362,6 +1575,28 @@
       <w:szCs w:val="32"/>
     </w:rPr>
   </w:style>
+  <w:style w:type="paragraph" w:styleId="Heading2">
+    <w:name w:val="heading 2"/>
+    <w:basedOn w:val="Normal"/>
+    <w:next w:val="Normal"/>
+    <w:link w:val="Heading2Char"/>
+    <w:uiPriority w:val="9"/>
+    <w:unhideWhenUsed/>
+    <w:qFormat/>
+    <w:rsid w:val="003D598C"/>
+    <w:pPr>
+      <w:keepNext/>
+      <w:keepLines/>
+      <w:spacing w:before="40" w:after="0"/>
+      <w:outlineLvl w:val="1"/>
+    </w:pPr>
+    <w:rPr>
+      <w:rFonts w:asciiTheme="majorHAnsi" w:eastAsiaTheme="majorEastAsia" w:hAnsiTheme="majorHAnsi" w:cstheme="majorBidi"/>
+      <w:color w:val="2F5496" w:themeColor="accent1" w:themeShade="BF"/>
+      <w:sz w:val="26"/>
+      <w:szCs w:val="26"/>
+    </w:rPr>
+  </w:style>
   <w:style w:type="character" w:default="1" w:styleId="DefaultParagraphFont">
     <w:name w:val="Default Paragraph Font"/>
     <w:uiPriority w:val="1"/>
@@ -1632,6 +1867,20 @@
     <w:rPr>
       <w:color w:val="0563C1" w:themeColor="hyperlink"/>
       <w:u w:val="single"/>
+    </w:rPr>
+  </w:style>
+  <w:style w:type="character" w:customStyle="1" w:styleId="Heading2Char">
+    <w:name w:val="Heading 2 Char"/>
+    <w:basedOn w:val="DefaultParagraphFont"/>
+    <w:link w:val="Heading2"/>
+    <w:uiPriority w:val="9"/>
+    <w:rsid w:val="003D598C"/>
+    <w:rPr>
+      <w:rFonts w:asciiTheme="majorHAnsi" w:eastAsiaTheme="majorEastAsia" w:hAnsiTheme="majorHAnsi" w:cstheme="majorBidi"/>
+      <w:color w:val="2F5496" w:themeColor="accent1" w:themeShade="BF"/>
+      <w:sz w:val="26"/>
+      <w:szCs w:val="26"/>
+      <w:lang w:val="en-US"/>
     </w:rPr>
   </w:style>
 </w:styles>

</xml_diff>